<commit_message>
Respuesta 8 a la entrevista del cliente
</commit_message>
<xml_diff>
--- a/Documentacion/Entrevista Stakeholders.docx
+++ b/Documentacion/Entrevista Stakeholders.docx
@@ -128,83 +128,59 @@
           <w:sz w:val="24"/>
           <w:szCs w:val="24"/>
         </w:rPr>
-        <w:t xml:space="preserve">1. </w:t>
-      </w:r>
-      <w:r>
-        <w:rPr>
-          <w:rFonts w:ascii="Arial" w:hAnsi="Arial" w:cs="Arial"/>
-          <w:sz w:val="24"/>
-          <w:szCs w:val="24"/>
-        </w:rPr>
-        <w:t>¿Por qué estás interesado en este proyecto?</w:t>
-      </w:r>
-    </w:p>
-    <w:p>
-      <w:pPr>
-        <w:rPr>
-          <w:rFonts w:ascii="Arial" w:hAnsi="Arial" w:cs="Arial"/>
-          <w:sz w:val="24"/>
-          <w:szCs w:val="24"/>
-        </w:rPr>
-      </w:pPr>
-    </w:p>
-    <w:p>
-      <w:pPr>
-        <w:rPr>
-          <w:rFonts w:ascii="Arial" w:hAnsi="Arial" w:cs="Arial"/>
-          <w:sz w:val="24"/>
-          <w:szCs w:val="24"/>
-        </w:rPr>
-      </w:pPr>
-      <w:r>
-        <w:rPr>
-          <w:rFonts w:ascii="Arial" w:hAnsi="Arial" w:cs="Arial"/>
-          <w:sz w:val="24"/>
-          <w:szCs w:val="24"/>
-        </w:rPr>
-        <w:t xml:space="preserve">2. </w:t>
-      </w:r>
-      <w:r>
-        <w:rPr>
-          <w:rFonts w:ascii="Arial" w:hAnsi="Arial" w:cs="Arial"/>
-          <w:sz w:val="24"/>
-          <w:szCs w:val="24"/>
-        </w:rPr>
-        <w:t>¿Cuáles son sus expectativas para este proyecto?</w:t>
-      </w:r>
-    </w:p>
-    <w:p>
-      <w:pPr>
-        <w:rPr>
-          <w:rFonts w:ascii="Arial" w:hAnsi="Arial" w:cs="Arial"/>
-          <w:sz w:val="24"/>
-          <w:szCs w:val="24"/>
-        </w:rPr>
-      </w:pPr>
-    </w:p>
-    <w:p>
-      <w:pPr>
-        <w:rPr>
-          <w:rFonts w:ascii="Arial" w:hAnsi="Arial" w:cs="Arial"/>
-          <w:sz w:val="24"/>
-          <w:szCs w:val="24"/>
-        </w:rPr>
-      </w:pPr>
-      <w:r>
-        <w:rPr>
-          <w:rFonts w:ascii="Arial" w:hAnsi="Arial" w:cs="Arial"/>
-          <w:sz w:val="24"/>
-          <w:szCs w:val="24"/>
-        </w:rPr>
-        <w:t xml:space="preserve">3. </w:t>
-      </w:r>
-      <w:r>
-        <w:rPr>
-          <w:rFonts w:ascii="Arial" w:hAnsi="Arial" w:cs="Arial"/>
-          <w:sz w:val="24"/>
-          <w:szCs w:val="24"/>
-        </w:rPr>
-        <w:t>¿Qué te inspiró a involucrarte en este proyecto</w:t>
+        <w:t>1. ¿Por qué estás interesado en este proyecto?</w:t>
+      </w:r>
+    </w:p>
+    <w:p>
+      <w:pPr>
+        <w:rPr>
+          <w:rFonts w:ascii="Arial" w:hAnsi="Arial" w:cs="Arial"/>
+          <w:sz w:val="24"/>
+          <w:szCs w:val="24"/>
+        </w:rPr>
+      </w:pPr>
+    </w:p>
+    <w:p>
+      <w:pPr>
+        <w:rPr>
+          <w:rFonts w:ascii="Arial" w:hAnsi="Arial" w:cs="Arial"/>
+          <w:sz w:val="24"/>
+          <w:szCs w:val="24"/>
+        </w:rPr>
+      </w:pPr>
+      <w:r>
+        <w:rPr>
+          <w:rFonts w:ascii="Arial" w:hAnsi="Arial" w:cs="Arial"/>
+          <w:sz w:val="24"/>
+          <w:szCs w:val="24"/>
+        </w:rPr>
+        <w:t>2. ¿Cuáles son sus expectativas para este proyecto?</w:t>
+      </w:r>
+    </w:p>
+    <w:p>
+      <w:pPr>
+        <w:rPr>
+          <w:rFonts w:ascii="Arial" w:hAnsi="Arial" w:cs="Arial"/>
+          <w:sz w:val="24"/>
+          <w:szCs w:val="24"/>
+        </w:rPr>
+      </w:pPr>
+    </w:p>
+    <w:p>
+      <w:pPr>
+        <w:rPr>
+          <w:rFonts w:ascii="Arial" w:hAnsi="Arial" w:cs="Arial"/>
+          <w:sz w:val="24"/>
+          <w:szCs w:val="24"/>
+        </w:rPr>
+      </w:pPr>
+      <w:r>
+        <w:rPr>
+          <w:rFonts w:ascii="Arial" w:hAnsi="Arial" w:cs="Arial"/>
+          <w:sz w:val="24"/>
+          <w:szCs w:val="24"/>
+        </w:rPr>
+        <w:t>3. ¿Qué te inspiró a involucrarte en este proyecto</w:t>
       </w:r>
       <w:r>
         <w:rPr>
@@ -362,151 +338,244 @@
           <w:sz w:val="24"/>
           <w:szCs w:val="24"/>
         </w:rPr>
-        <w:t xml:space="preserve">4. </w:t>
-      </w:r>
-      <w:r>
-        <w:rPr>
-          <w:rFonts w:ascii="Arial" w:hAnsi="Arial" w:cs="Arial"/>
-          <w:sz w:val="24"/>
-          <w:szCs w:val="24"/>
-        </w:rPr>
-        <w:t>¿Cuál crees que será el impacto de este proyecto después del lanzamiento?</w:t>
-      </w:r>
-    </w:p>
-    <w:p>
-      <w:pPr>
-        <w:rPr>
-          <w:rFonts w:ascii="Arial" w:hAnsi="Arial" w:cs="Arial"/>
-          <w:sz w:val="24"/>
-          <w:szCs w:val="24"/>
-        </w:rPr>
-      </w:pPr>
-    </w:p>
-    <w:p>
-      <w:pPr>
-        <w:rPr>
-          <w:rFonts w:ascii="Arial" w:hAnsi="Arial" w:cs="Arial"/>
-          <w:sz w:val="24"/>
-          <w:szCs w:val="24"/>
-        </w:rPr>
-      </w:pPr>
-      <w:r>
-        <w:rPr>
-          <w:rFonts w:ascii="Arial" w:hAnsi="Arial" w:cs="Arial"/>
-          <w:sz w:val="24"/>
-          <w:szCs w:val="24"/>
-        </w:rPr>
-        <w:t xml:space="preserve">5. </w:t>
-      </w:r>
-      <w:r>
-        <w:rPr>
-          <w:rFonts w:ascii="Arial" w:hAnsi="Arial" w:cs="Arial"/>
-          <w:sz w:val="24"/>
-          <w:szCs w:val="24"/>
-        </w:rPr>
-        <w:t>¿Qué tan rápido ves este proyecto en marcha?</w:t>
-      </w:r>
-    </w:p>
-    <w:p>
-      <w:pPr>
-        <w:rPr>
-          <w:rFonts w:ascii="Arial" w:hAnsi="Arial" w:cs="Arial"/>
-          <w:sz w:val="24"/>
-          <w:szCs w:val="24"/>
-        </w:rPr>
-      </w:pPr>
-    </w:p>
-    <w:p>
-      <w:pPr>
-        <w:rPr>
-          <w:rFonts w:ascii="Arial" w:hAnsi="Arial" w:cs="Arial"/>
-          <w:sz w:val="24"/>
-          <w:szCs w:val="24"/>
-        </w:rPr>
-      </w:pPr>
-      <w:r>
-        <w:rPr>
-          <w:rFonts w:ascii="Arial" w:hAnsi="Arial" w:cs="Arial"/>
-          <w:sz w:val="24"/>
-          <w:szCs w:val="24"/>
-        </w:rPr>
-        <w:t xml:space="preserve">6. </w:t>
-      </w:r>
-      <w:r>
-        <w:rPr>
-          <w:rFonts w:ascii="Arial" w:hAnsi="Arial" w:cs="Arial"/>
-          <w:sz w:val="24"/>
-          <w:szCs w:val="24"/>
-        </w:rPr>
-        <w:t>Si te sientes positivo con este proyecto, ¿por qué?</w:t>
-      </w:r>
-    </w:p>
-    <w:p>
-      <w:pPr>
-        <w:rPr>
-          <w:rFonts w:ascii="Arial" w:hAnsi="Arial" w:cs="Arial"/>
-          <w:sz w:val="24"/>
-          <w:szCs w:val="24"/>
-        </w:rPr>
-      </w:pPr>
-    </w:p>
-    <w:p>
-      <w:pPr>
-        <w:rPr>
-          <w:rFonts w:ascii="Arial" w:hAnsi="Arial" w:cs="Arial"/>
-          <w:sz w:val="24"/>
-          <w:szCs w:val="24"/>
-        </w:rPr>
-      </w:pPr>
-      <w:r>
-        <w:rPr>
-          <w:rFonts w:ascii="Arial" w:hAnsi="Arial" w:cs="Arial"/>
-          <w:sz w:val="24"/>
-          <w:szCs w:val="24"/>
-        </w:rPr>
-        <w:t xml:space="preserve">7. </w:t>
-      </w:r>
-      <w:r>
-        <w:rPr>
-          <w:rFonts w:ascii="Arial" w:hAnsi="Arial" w:cs="Arial"/>
-          <w:sz w:val="24"/>
-          <w:szCs w:val="24"/>
-        </w:rPr>
-        <w:t>Si te preocupa este proyecto, ¿por qué?</w:t>
-      </w:r>
-    </w:p>
-    <w:p>
-      <w:pPr>
-        <w:rPr>
-          <w:rFonts w:ascii="Arial" w:hAnsi="Arial" w:cs="Arial"/>
-          <w:sz w:val="24"/>
-          <w:szCs w:val="24"/>
-        </w:rPr>
-      </w:pPr>
-    </w:p>
-    <w:p>
-      <w:pPr>
-        <w:rPr>
-          <w:rFonts w:ascii="Arial" w:hAnsi="Arial" w:cs="Arial"/>
-          <w:sz w:val="24"/>
-          <w:szCs w:val="24"/>
-        </w:rPr>
-      </w:pPr>
-      <w:r>
-        <w:rPr>
-          <w:rFonts w:ascii="Arial" w:hAnsi="Arial" w:cs="Arial"/>
-          <w:sz w:val="24"/>
-          <w:szCs w:val="24"/>
-        </w:rPr>
-        <w:t xml:space="preserve">8. </w:t>
-      </w:r>
-      <w:r>
-        <w:rPr>
-          <w:rFonts w:ascii="Arial" w:hAnsi="Arial" w:cs="Arial"/>
-          <w:sz w:val="24"/>
-          <w:szCs w:val="24"/>
-        </w:rPr>
-        <w:t>¿Prefieres reuniones en persona, telefónicas o por correo electrónico?</w:t>
+        <w:t>4. ¿Cuál crees que será el impacto de este proyecto después del lanzamiento?</w:t>
+      </w:r>
+    </w:p>
+    <w:p>
+      <w:pPr>
+        <w:rPr>
+          <w:rFonts w:ascii="Arial" w:hAnsi="Arial" w:cs="Arial"/>
+          <w:sz w:val="24"/>
+          <w:szCs w:val="24"/>
+        </w:rPr>
+      </w:pPr>
+    </w:p>
+    <w:p>
+      <w:pPr>
+        <w:rPr>
+          <w:rFonts w:ascii="Arial" w:hAnsi="Arial" w:cs="Arial"/>
+          <w:sz w:val="24"/>
+          <w:szCs w:val="24"/>
+        </w:rPr>
+      </w:pPr>
+      <w:r>
+        <w:rPr>
+          <w:rFonts w:ascii="Arial" w:hAnsi="Arial" w:cs="Arial"/>
+          <w:sz w:val="24"/>
+          <w:szCs w:val="24"/>
+        </w:rPr>
+        <w:t>5. ¿Qué tan rápido ves este proyecto en marcha?</w:t>
+      </w:r>
+    </w:p>
+    <w:p>
+      <w:pPr>
+        <w:rPr>
+          <w:rFonts w:ascii="Arial" w:hAnsi="Arial" w:cs="Arial"/>
+          <w:sz w:val="24"/>
+          <w:szCs w:val="24"/>
+        </w:rPr>
+      </w:pPr>
+    </w:p>
+    <w:p>
+      <w:pPr>
+        <w:rPr>
+          <w:rFonts w:ascii="Arial" w:hAnsi="Arial" w:cs="Arial"/>
+          <w:sz w:val="24"/>
+          <w:szCs w:val="24"/>
+        </w:rPr>
+      </w:pPr>
+      <w:r>
+        <w:rPr>
+          <w:rFonts w:ascii="Arial" w:hAnsi="Arial" w:cs="Arial"/>
+          <w:sz w:val="24"/>
+          <w:szCs w:val="24"/>
+        </w:rPr>
+        <w:t>6. Si te sientes positivo con este proyecto, ¿por qué?</w:t>
+      </w:r>
+    </w:p>
+    <w:p>
+      <w:pPr>
+        <w:rPr>
+          <w:rFonts w:ascii="Arial" w:hAnsi="Arial" w:cs="Arial"/>
+          <w:sz w:val="24"/>
+          <w:szCs w:val="24"/>
+        </w:rPr>
+      </w:pPr>
+    </w:p>
+    <w:p>
+      <w:pPr>
+        <w:rPr>
+          <w:rFonts w:ascii="Arial" w:hAnsi="Arial" w:cs="Arial"/>
+          <w:sz w:val="24"/>
+          <w:szCs w:val="24"/>
+        </w:rPr>
+      </w:pPr>
+      <w:r>
+        <w:rPr>
+          <w:rFonts w:ascii="Arial" w:hAnsi="Arial" w:cs="Arial"/>
+          <w:sz w:val="24"/>
+          <w:szCs w:val="24"/>
+        </w:rPr>
+        <w:t>7. Si te preocupa este proyecto, ¿por qué?</w:t>
+      </w:r>
+    </w:p>
+    <w:p>
+      <w:pPr>
+        <w:rPr>
+          <w:rFonts w:ascii="Arial" w:hAnsi="Arial" w:cs="Arial"/>
+          <w:sz w:val="24"/>
+          <w:szCs w:val="24"/>
+        </w:rPr>
+      </w:pPr>
+    </w:p>
+    <w:p>
+      <w:pPr>
+        <w:rPr>
+          <w:rFonts w:ascii="Arial" w:hAnsi="Arial" w:cs="Arial"/>
+          <w:sz w:val="24"/>
+          <w:szCs w:val="24"/>
+        </w:rPr>
+      </w:pPr>
+      <w:r>
+        <w:rPr>
+          <w:rFonts w:ascii="Arial" w:hAnsi="Arial" w:cs="Arial"/>
+          <w:sz w:val="24"/>
+          <w:szCs w:val="24"/>
+        </w:rPr>
+        <w:t>8. ¿Prefieres reuniones en persona, telefónicas o por correo electrónico?</w:t>
+      </w:r>
+    </w:p>
+    <w:p>
+      <w:pPr>
+        <w:rPr>
+          <w:rFonts w:ascii="Arial" w:hAnsi="Arial" w:cs="Arial"/>
+          <w:sz w:val="24"/>
+          <w:szCs w:val="24"/>
+        </w:rPr>
+      </w:pPr>
+    </w:p>
+    <w:p>
+      <w:pPr>
+        <w:rPr>
+          <w:rFonts w:ascii="Arial" w:hAnsi="Arial" w:cs="Arial"/>
+          <w:sz w:val="24"/>
+          <w:szCs w:val="24"/>
+        </w:rPr>
+      </w:pPr>
+      <w:r>
+        <w:rPr>
+          <w:rFonts w:ascii="Arial" w:hAnsi="Arial" w:cs="Arial"/>
+          <w:sz w:val="24"/>
+          <w:szCs w:val="24"/>
+        </w:rPr>
+        <w:t xml:space="preserve">En cuanto a la preferencia de las reuniones, en mi caso, creo que una combinación de reuniones en persona y telefónicas sería ideal. Las reuniones en persona permiten una interacción más cercana y personal, lo cual puede ser beneficioso para discutir detalles importantes o resolver problemas complejos. Además, pueden ayudar a fortalecer la relación entre el equipo de desarrollo y los </w:t>
+      </w:r>
+      <w:proofErr w:type="spellStart"/>
+      <w:r>
+        <w:rPr>
+          <w:rFonts w:ascii="Arial" w:hAnsi="Arial" w:cs="Arial"/>
+          <w:sz w:val="24"/>
+          <w:szCs w:val="24"/>
+        </w:rPr>
+        <w:t>stakeholders</w:t>
+      </w:r>
+      <w:proofErr w:type="spellEnd"/>
+      <w:r>
+        <w:rPr>
+          <w:rFonts w:ascii="Arial" w:hAnsi="Arial" w:cs="Arial"/>
+          <w:sz w:val="24"/>
+          <w:szCs w:val="24"/>
+        </w:rPr>
+        <w:t>.</w:t>
+      </w:r>
+    </w:p>
+    <w:p>
+      <w:pPr>
+        <w:rPr>
+          <w:rFonts w:ascii="Arial" w:hAnsi="Arial" w:cs="Arial"/>
+          <w:sz w:val="24"/>
+          <w:szCs w:val="24"/>
+        </w:rPr>
+      </w:pPr>
+    </w:p>
+    <w:p>
+      <w:pPr>
+        <w:rPr>
+          <w:rFonts w:ascii="Arial" w:hAnsi="Arial" w:cs="Arial"/>
+          <w:sz w:val="24"/>
+          <w:szCs w:val="24"/>
+        </w:rPr>
+      </w:pPr>
+      <w:r>
+        <w:rPr>
+          <w:rFonts w:ascii="Arial" w:hAnsi="Arial" w:cs="Arial"/>
+          <w:sz w:val="24"/>
+          <w:szCs w:val="24"/>
+        </w:rPr>
+        <w:lastRenderedPageBreak/>
+        <w:t>Sin embargo, entiendo que en algunos casos las reuniones telefónicas o por correo electrónico pueden ser más convenientes, especialmente si estamos trabajando en un proyecto que involucra a personas ubicadas en diferentes lugares geográficos. Las reuniones telefónicas pueden ser efectivas para actualizaciones rápidas o discusiones más informales, mientras que el correo electrónico es útil para documentar y dar seguimiento a decisiones y acciones tomadas durante las reuniones.</w:t>
+      </w:r>
+    </w:p>
+    <w:p>
+      <w:pPr>
+        <w:rPr>
+          <w:rFonts w:ascii="Arial" w:hAnsi="Arial" w:cs="Arial"/>
+          <w:sz w:val="24"/>
+          <w:szCs w:val="24"/>
+        </w:rPr>
+      </w:pPr>
+    </w:p>
+    <w:p>
+      <w:pPr>
+        <w:rPr>
+          <w:rFonts w:ascii="Arial" w:hAnsi="Arial" w:cs="Arial"/>
+          <w:sz w:val="24"/>
+          <w:szCs w:val="24"/>
+        </w:rPr>
+      </w:pPr>
+      <w:r>
+        <w:rPr>
+          <w:rFonts w:ascii="Arial" w:hAnsi="Arial" w:cs="Arial"/>
+          <w:sz w:val="24"/>
+          <w:szCs w:val="24"/>
+        </w:rPr>
+        <w:t xml:space="preserve">En resumen, creo que una combinación de estas tres opciones de comunicación puede ser la mejor manera de asegurarnos de que la información se comparta de manera eficiente y se mantenga una comunicación fluida a lo largo del proyecto </w:t>
+      </w:r>
+      <w:proofErr w:type="spellStart"/>
+      <w:r>
+        <w:rPr>
+          <w:rFonts w:ascii="Arial" w:hAnsi="Arial" w:cs="Arial"/>
+          <w:sz w:val="24"/>
+          <w:szCs w:val="24"/>
+        </w:rPr>
+        <w:t>Triviador</w:t>
+      </w:r>
+      <w:proofErr w:type="spellEnd"/>
+      <w:r>
+        <w:rPr>
+          <w:rFonts w:ascii="Arial" w:hAnsi="Arial" w:cs="Arial"/>
+          <w:sz w:val="24"/>
+          <w:szCs w:val="24"/>
+        </w:rPr>
+        <w:t xml:space="preserve"> </w:t>
+      </w:r>
+      <w:proofErr w:type="spellStart"/>
+      <w:r>
+        <w:rPr>
+          <w:rFonts w:ascii="Arial" w:hAnsi="Arial" w:cs="Arial"/>
+          <w:sz w:val="24"/>
+          <w:szCs w:val="24"/>
+        </w:rPr>
+        <w:t>Game</w:t>
+      </w:r>
+      <w:proofErr w:type="spellEnd"/>
+      <w:r>
+        <w:rPr>
+          <w:rFonts w:ascii="Arial" w:hAnsi="Arial" w:cs="Arial"/>
+          <w:sz w:val="24"/>
+          <w:szCs w:val="24"/>
+        </w:rPr>
+        <w:t xml:space="preserve"> Mate.</w:t>
       </w:r>
     </w:p>
     <w:sectPr>

</xml_diff>

<commit_message>
Sumo respuesta 4 a la entrevista
</commit_message>
<xml_diff>
--- a/Documentacion/Entrevista Stakeholders.docx
+++ b/Documentacion/Entrevista Stakeholders.docx
@@ -272,8 +272,12 @@
         <w:spacing w:line="257" w:lineRule="auto"/>
         <w:jc w:val="both"/>
         <w:rPr>
-          <w:b/>
-          <w:bCs/>
+          <w:rFonts w:ascii="Arial" w:eastAsia="Arial" w:hAnsi="Arial" w:cs="Arial"/>
+          <w:b/>
+          <w:bCs/>
+          <w:sz w:val="24"/>
+          <w:szCs w:val="24"/>
+          <w:lang w:val="es"/>
         </w:rPr>
       </w:pPr>
       <w:r>
@@ -292,7 +296,33 @@
       <w:pPr>
         <w:spacing w:line="257" w:lineRule="auto"/>
         <w:jc w:val="both"/>
-      </w:pPr>
+        <w:rPr>
+          <w:rFonts w:ascii="Arial" w:eastAsia="Arial" w:hAnsi="Arial" w:cs="Arial"/>
+          <w:sz w:val="24"/>
+          <w:szCs w:val="24"/>
+          <w:lang w:val="es"/>
+        </w:rPr>
+      </w:pPr>
+      <w:r>
+        <w:rPr>
+          <w:rFonts w:ascii="Arial" w:eastAsia="Arial" w:hAnsi="Arial" w:cs="Arial"/>
+          <w:sz w:val="24"/>
+          <w:szCs w:val="24"/>
+          <w:lang w:val="es"/>
+        </w:rPr>
+        <w:t xml:space="preserve">Anticipamos que el impacto de </w:t>
+      </w:r>
+      <w:proofErr w:type="spellStart"/>
+      <w:r>
+        <w:rPr>
+          <w:rFonts w:ascii="Arial" w:eastAsia="Arial" w:hAnsi="Arial" w:cs="Arial"/>
+          <w:sz w:val="24"/>
+          <w:szCs w:val="24"/>
+          <w:lang w:val="es"/>
+        </w:rPr>
+        <w:t>Triviador</w:t>
+      </w:r>
+      <w:proofErr w:type="spellEnd"/>
       <w:r>
         <w:rPr>
           <w:rFonts w:ascii="Arial" w:eastAsia="Arial" w:hAnsi="Arial" w:cs="Arial"/>
@@ -302,6 +332,102 @@
         </w:rPr>
         <w:t xml:space="preserve"> </w:t>
       </w:r>
+      <w:proofErr w:type="spellStart"/>
+      <w:r>
+        <w:rPr>
+          <w:rFonts w:ascii="Arial" w:eastAsia="Arial" w:hAnsi="Arial" w:cs="Arial"/>
+          <w:sz w:val="24"/>
+          <w:szCs w:val="24"/>
+          <w:lang w:val="es"/>
+        </w:rPr>
+        <w:t>Game</w:t>
+      </w:r>
+      <w:proofErr w:type="spellEnd"/>
+      <w:r>
+        <w:rPr>
+          <w:rFonts w:ascii="Arial" w:eastAsia="Arial" w:hAnsi="Arial" w:cs="Arial"/>
+          <w:sz w:val="24"/>
+          <w:szCs w:val="24"/>
+          <w:lang w:val="es"/>
+        </w:rPr>
+        <w:t xml:space="preserve"> Mate será considerable en el panorama de los videojuegos. Esperamos que el juego no solo atraiga a la comunidad </w:t>
+      </w:r>
+      <w:proofErr w:type="spellStart"/>
+      <w:r>
+        <w:rPr>
+          <w:rFonts w:ascii="Arial" w:eastAsia="Arial" w:hAnsi="Arial" w:cs="Arial"/>
+          <w:sz w:val="24"/>
+          <w:szCs w:val="24"/>
+          <w:lang w:val="es"/>
+        </w:rPr>
+        <w:t>gamer</w:t>
+      </w:r>
+      <w:proofErr w:type="spellEnd"/>
+      <w:r>
+        <w:rPr>
+          <w:rFonts w:ascii="Arial" w:eastAsia="Arial" w:hAnsi="Arial" w:cs="Arial"/>
+          <w:sz w:val="24"/>
+          <w:szCs w:val="24"/>
+          <w:lang w:val="es"/>
+        </w:rPr>
+        <w:t xml:space="preserve"> existente, sino que también atraiga a nuevos jugadores interesados en desafíos de trivia relacionados con el mundo de los videojuegos. Prevemos que el juego generará un aumento en la participación de los usuarios, fomentará la interacción social en la plataforma y contribuirá al crecimiento continuo de la marca </w:t>
+      </w:r>
+      <w:proofErr w:type="spellStart"/>
+      <w:r>
+        <w:rPr>
+          <w:rFonts w:ascii="Arial" w:eastAsia="Arial" w:hAnsi="Arial" w:cs="Arial"/>
+          <w:sz w:val="24"/>
+          <w:szCs w:val="24"/>
+          <w:lang w:val="es"/>
+        </w:rPr>
+        <w:lastRenderedPageBreak/>
+        <w:t>Game</w:t>
+      </w:r>
+      <w:proofErr w:type="spellEnd"/>
+      <w:r>
+        <w:rPr>
+          <w:rFonts w:ascii="Arial" w:eastAsia="Arial" w:hAnsi="Arial" w:cs="Arial"/>
+          <w:sz w:val="24"/>
+          <w:szCs w:val="24"/>
+          <w:lang w:val="es"/>
+        </w:rPr>
+        <w:t xml:space="preserve"> Mate. Además, confiamos en que el juego establecerá un estándar de calidad y diversión en el género de trivia </w:t>
+      </w:r>
+      <w:proofErr w:type="spellStart"/>
+      <w:r>
+        <w:rPr>
+          <w:rFonts w:ascii="Arial" w:eastAsia="Arial" w:hAnsi="Arial" w:cs="Arial"/>
+          <w:sz w:val="24"/>
+          <w:szCs w:val="24"/>
+          <w:lang w:val="es"/>
+        </w:rPr>
+        <w:t>gamer</w:t>
+      </w:r>
+      <w:proofErr w:type="spellEnd"/>
+      <w:r>
+        <w:rPr>
+          <w:rFonts w:ascii="Arial" w:eastAsia="Arial" w:hAnsi="Arial" w:cs="Arial"/>
+          <w:sz w:val="24"/>
+          <w:szCs w:val="24"/>
+          <w:lang w:val="es"/>
+        </w:rPr>
+        <w:t>.</w:t>
+      </w:r>
+    </w:p>
+    <w:p>
+      <w:pPr>
+        <w:spacing w:line="257" w:lineRule="auto"/>
+        <w:jc w:val="both"/>
+      </w:pPr>
+      <w:r>
+        <w:rPr>
+          <w:rFonts w:ascii="Arial" w:eastAsia="Arial" w:hAnsi="Arial" w:cs="Arial"/>
+          <w:sz w:val="24"/>
+          <w:szCs w:val="24"/>
+          <w:lang w:val="es"/>
+        </w:rPr>
+        <w:t xml:space="preserve"> </w:t>
+      </w:r>
     </w:p>
     <w:p>
       <w:pPr>
@@ -375,276 +501,276 @@
           <w:szCs w:val="24"/>
           <w:lang w:val="es"/>
         </w:rPr>
+        <w:t>6. Si te sientes positivo con este proyecto, ¿por qué?</w:t>
+      </w:r>
+    </w:p>
+    <w:p>
+      <w:pPr>
+        <w:spacing w:line="257" w:lineRule="auto"/>
+        <w:jc w:val="both"/>
+      </w:pPr>
+      <w:r>
+        <w:rPr>
+          <w:rFonts w:ascii="Arial" w:eastAsia="Arial" w:hAnsi="Arial" w:cs="Arial"/>
+          <w:sz w:val="24"/>
+          <w:szCs w:val="24"/>
+          <w:lang w:val="es"/>
+        </w:rPr>
+        <w:t xml:space="preserve"> </w:t>
+      </w:r>
+    </w:p>
+    <w:p>
+      <w:pPr>
+        <w:spacing w:line="257" w:lineRule="auto"/>
+        <w:jc w:val="both"/>
+        <w:rPr>
+          <w:rFonts w:ascii="Arial" w:eastAsia="Arial" w:hAnsi="Arial" w:cs="Arial"/>
+          <w:sz w:val="24"/>
+          <w:szCs w:val="24"/>
+          <w:lang w:val="es"/>
+        </w:rPr>
+      </w:pPr>
+    </w:p>
+    <w:p>
+      <w:pPr>
+        <w:spacing w:line="257" w:lineRule="auto"/>
+        <w:jc w:val="both"/>
+        <w:rPr>
+          <w:rFonts w:ascii="Arial" w:eastAsia="Arial" w:hAnsi="Arial" w:cs="Arial"/>
+          <w:sz w:val="24"/>
+          <w:szCs w:val="24"/>
+          <w:lang w:val="es"/>
+        </w:rPr>
+      </w:pPr>
+    </w:p>
+    <w:p>
+      <w:pPr>
+        <w:spacing w:line="257" w:lineRule="auto"/>
+        <w:jc w:val="both"/>
+        <w:rPr>
+          <w:rFonts w:ascii="Arial" w:eastAsia="Arial" w:hAnsi="Arial" w:cs="Arial"/>
+          <w:sz w:val="24"/>
+          <w:szCs w:val="24"/>
+          <w:lang w:val="es"/>
+        </w:rPr>
+      </w:pPr>
+    </w:p>
+    <w:p>
+      <w:pPr>
+        <w:spacing w:line="257" w:lineRule="auto"/>
+        <w:jc w:val="both"/>
+        <w:rPr>
+          <w:b/>
+          <w:bCs/>
+        </w:rPr>
+      </w:pPr>
+      <w:r>
+        <w:rPr>
+          <w:rFonts w:ascii="Arial" w:eastAsia="Arial" w:hAnsi="Arial" w:cs="Arial"/>
+          <w:b/>
+          <w:bCs/>
+          <w:sz w:val="24"/>
+          <w:szCs w:val="24"/>
+          <w:lang w:val="es"/>
+        </w:rPr>
+        <w:t>7. Si te preocupa este proyecto, ¿por qué?</w:t>
+      </w:r>
+    </w:p>
+    <w:p>
+      <w:pPr>
+        <w:spacing w:after="0"/>
+        <w:jc w:val="both"/>
+        <w:rPr>
+          <w:rFonts w:ascii="Arial" w:eastAsia="Arial" w:hAnsi="Arial" w:cs="Arial"/>
+          <w:sz w:val="24"/>
+          <w:szCs w:val="24"/>
+          <w:lang w:val="es"/>
+        </w:rPr>
+      </w:pPr>
+      <w:r>
+        <w:rPr>
+          <w:rFonts w:ascii="Arial" w:eastAsia="Arial" w:hAnsi="Arial" w:cs="Arial"/>
+          <w:sz w:val="24"/>
+          <w:szCs w:val="24"/>
+          <w:lang w:val="es"/>
+        </w:rPr>
+        <w:t xml:space="preserve">En realidad, en este momento no experimentamos preocupaciones significativas con respecto a este proyecto. Hemos evaluado cuidadosamente la oportunidad de mercado, nuestras capacidades para llevarlo a cabo y el entusiasmo de la comunidad gamer, y todo parece indicar que tenemos una base sólida para el éxito. Sin embargo, como en cualquier proyecto, siempre estamos abiertos a la posibilidad de desafíos </w:t>
+      </w:r>
+      <w:r>
+        <w:rPr>
+          <w:rFonts w:ascii="Arial" w:eastAsia="Arial" w:hAnsi="Arial" w:cs="Arial"/>
+          <w:sz w:val="24"/>
+          <w:szCs w:val="24"/>
+          <w:lang w:val="es"/>
+        </w:rPr>
+        <w:t>u</w:t>
+      </w:r>
+      <w:r>
+        <w:rPr>
+          <w:rFonts w:ascii="Arial" w:eastAsia="Arial" w:hAnsi="Arial" w:cs="Arial"/>
+          <w:sz w:val="24"/>
+          <w:szCs w:val="24"/>
+          <w:lang w:val="es"/>
+        </w:rPr>
+        <w:t xml:space="preserve"> obstáculos inesperados.</w:t>
+      </w:r>
+    </w:p>
+    <w:p>
+      <w:pPr>
+        <w:spacing w:after="0"/>
+        <w:jc w:val="both"/>
+        <w:rPr>
+          <w:rFonts w:ascii="Arial" w:eastAsia="Arial" w:hAnsi="Arial" w:cs="Arial"/>
+          <w:sz w:val="24"/>
+          <w:szCs w:val="24"/>
+          <w:lang w:val="es"/>
+        </w:rPr>
+      </w:pPr>
+    </w:p>
+    <w:p>
+      <w:pPr>
+        <w:spacing w:line="257" w:lineRule="auto"/>
+        <w:jc w:val="both"/>
+        <w:rPr>
+          <w:rFonts w:ascii="Arial" w:eastAsia="Arial" w:hAnsi="Arial" w:cs="Arial"/>
+          <w:sz w:val="24"/>
+          <w:szCs w:val="24"/>
+          <w:lang w:val="es"/>
+        </w:rPr>
+      </w:pPr>
+      <w:r>
+        <w:rPr>
+          <w:rFonts w:ascii="Arial" w:eastAsia="Arial" w:hAnsi="Arial" w:cs="Arial"/>
+          <w:sz w:val="24"/>
+          <w:szCs w:val="24"/>
+          <w:lang w:val="es"/>
+        </w:rPr>
+        <w:t>Nuestra principal preocupación sería la gestión adecuada de recursos, plazos y calidad para garantizar que el juego de trivia cumpla con las expectativas de los usuarios y se lance con éxito. También estamos conscientes de que el mercado de los videojuegos es altamente competitivo, por lo que mantenernos actualizados con las tendencias y preferencias cambiantes de los jugadores es esencial para el éxito a largo plazo.</w:t>
+      </w:r>
+    </w:p>
+    <w:p>
+      <w:pPr>
+        <w:spacing w:line="257" w:lineRule="auto"/>
+        <w:jc w:val="both"/>
+        <w:rPr>
+          <w:rFonts w:ascii="Arial" w:eastAsia="Arial" w:hAnsi="Arial" w:cs="Arial"/>
+          <w:sz w:val="24"/>
+          <w:szCs w:val="24"/>
+          <w:lang w:val="es"/>
+        </w:rPr>
+      </w:pPr>
+      <w:r>
+        <w:rPr>
+          <w:rFonts w:ascii="Arial" w:eastAsia="Arial" w:hAnsi="Arial" w:cs="Arial"/>
+          <w:sz w:val="24"/>
+          <w:szCs w:val="24"/>
+          <w:lang w:val="es"/>
+        </w:rPr>
+        <w:t>En resumen, aunque no estamos preocupados en este momento, reconocemos la importancia de una gestión cuidadosa y constante para garantizar el éxito continuo del proyecto.</w:t>
+      </w:r>
+    </w:p>
+    <w:p>
+      <w:pPr>
+        <w:spacing w:line="257" w:lineRule="auto"/>
+        <w:jc w:val="both"/>
+      </w:pPr>
+    </w:p>
+    <w:p>
+      <w:pPr>
+        <w:spacing w:line="257" w:lineRule="auto"/>
+        <w:jc w:val="both"/>
+        <w:rPr>
+          <w:b/>
+          <w:bCs/>
+        </w:rPr>
+      </w:pPr>
+      <w:r>
+        <w:rPr>
+          <w:rFonts w:ascii="Arial" w:eastAsia="Arial" w:hAnsi="Arial" w:cs="Arial"/>
+          <w:b/>
+          <w:bCs/>
+          <w:sz w:val="24"/>
+          <w:szCs w:val="24"/>
+          <w:lang w:val="es"/>
+        </w:rPr>
+        <w:t>8. ¿Prefieres reuniones en persona, telefónicas o por correo electrónico?</w:t>
+      </w:r>
+    </w:p>
+    <w:p>
+      <w:pPr>
+        <w:rPr>
+          <w:rFonts w:ascii="Arial" w:hAnsi="Arial" w:cs="Arial"/>
+          <w:sz w:val="24"/>
+          <w:szCs w:val="24"/>
+        </w:rPr>
+      </w:pPr>
+      <w:r>
+        <w:rPr>
+          <w:rFonts w:ascii="Arial" w:hAnsi="Arial" w:cs="Arial"/>
+          <w:sz w:val="24"/>
+          <w:szCs w:val="24"/>
+        </w:rPr>
+        <w:t>En cuanto a la preferencia de las reuniones</w:t>
+      </w:r>
+      <w:r>
+        <w:rPr>
+          <w:rFonts w:ascii="Arial" w:hAnsi="Arial" w:cs="Arial"/>
+          <w:sz w:val="24"/>
+          <w:szCs w:val="24"/>
+        </w:rPr>
+        <w:t xml:space="preserve"> </w:t>
+      </w:r>
+      <w:r>
+        <w:rPr>
+          <w:rFonts w:ascii="Arial" w:hAnsi="Arial" w:cs="Arial"/>
+          <w:sz w:val="24"/>
+          <w:szCs w:val="24"/>
+        </w:rPr>
+        <w:t xml:space="preserve">creo que una combinación de reuniones en persona y telefónicas sería ideal. Las reuniones en persona permiten una interacción más cercana y personal, lo cual puede ser beneficioso para discutir detalles importantes o resolver problemas complejos. Además, pueden ayudar a fortalecer la relación entre el equipo de desarrollo y los </w:t>
+      </w:r>
+      <w:proofErr w:type="spellStart"/>
+      <w:r>
+        <w:rPr>
+          <w:rFonts w:ascii="Arial" w:hAnsi="Arial" w:cs="Arial"/>
+          <w:sz w:val="24"/>
+          <w:szCs w:val="24"/>
+        </w:rPr>
+        <w:t>stakeholders</w:t>
+      </w:r>
+      <w:proofErr w:type="spellEnd"/>
+      <w:r>
+        <w:rPr>
+          <w:rFonts w:ascii="Arial" w:hAnsi="Arial" w:cs="Arial"/>
+          <w:sz w:val="24"/>
+          <w:szCs w:val="24"/>
+        </w:rPr>
+        <w:t>.</w:t>
+      </w:r>
+    </w:p>
+    <w:p>
+      <w:pPr>
+        <w:rPr>
+          <w:rFonts w:ascii="Arial" w:hAnsi="Arial" w:cs="Arial"/>
+          <w:sz w:val="24"/>
+          <w:szCs w:val="24"/>
+        </w:rPr>
+      </w:pPr>
+    </w:p>
+    <w:p>
+      <w:pPr>
+        <w:rPr>
+          <w:rFonts w:ascii="Arial" w:hAnsi="Arial" w:cs="Arial"/>
+          <w:sz w:val="24"/>
+          <w:szCs w:val="24"/>
+        </w:rPr>
+      </w:pPr>
+      <w:r>
+        <w:rPr>
+          <w:rFonts w:ascii="Arial" w:hAnsi="Arial" w:cs="Arial"/>
+          <w:sz w:val="24"/>
+          <w:szCs w:val="24"/>
+        </w:rPr>
         <w:lastRenderedPageBreak/>
-        <w:t>6. Si te sientes positivo con este proyecto, ¿por qué?</w:t>
-      </w:r>
-    </w:p>
-    <w:p>
-      <w:pPr>
-        <w:spacing w:line="257" w:lineRule="auto"/>
-        <w:jc w:val="both"/>
-      </w:pPr>
-      <w:r>
-        <w:rPr>
-          <w:rFonts w:ascii="Arial" w:eastAsia="Arial" w:hAnsi="Arial" w:cs="Arial"/>
-          <w:sz w:val="24"/>
-          <w:szCs w:val="24"/>
-          <w:lang w:val="es"/>
-        </w:rPr>
-        <w:t xml:space="preserve"> </w:t>
-      </w:r>
-    </w:p>
-    <w:p>
-      <w:pPr>
-        <w:spacing w:line="257" w:lineRule="auto"/>
-        <w:jc w:val="both"/>
-        <w:rPr>
-          <w:rFonts w:ascii="Arial" w:eastAsia="Arial" w:hAnsi="Arial" w:cs="Arial"/>
-          <w:sz w:val="24"/>
-          <w:szCs w:val="24"/>
-          <w:lang w:val="es"/>
-        </w:rPr>
-      </w:pPr>
-    </w:p>
-    <w:p>
-      <w:pPr>
-        <w:spacing w:line="257" w:lineRule="auto"/>
-        <w:jc w:val="both"/>
-        <w:rPr>
-          <w:rFonts w:ascii="Arial" w:eastAsia="Arial" w:hAnsi="Arial" w:cs="Arial"/>
-          <w:sz w:val="24"/>
-          <w:szCs w:val="24"/>
-          <w:lang w:val="es"/>
-        </w:rPr>
-      </w:pPr>
-    </w:p>
-    <w:p>
-      <w:pPr>
-        <w:spacing w:line="257" w:lineRule="auto"/>
-        <w:jc w:val="both"/>
-        <w:rPr>
-          <w:rFonts w:ascii="Arial" w:eastAsia="Arial" w:hAnsi="Arial" w:cs="Arial"/>
-          <w:sz w:val="24"/>
-          <w:szCs w:val="24"/>
-          <w:lang w:val="es"/>
-        </w:rPr>
-      </w:pPr>
-    </w:p>
-    <w:p>
-      <w:pPr>
-        <w:spacing w:line="257" w:lineRule="auto"/>
-        <w:jc w:val="both"/>
-        <w:rPr>
-          <w:b/>
-          <w:bCs/>
-        </w:rPr>
-      </w:pPr>
-      <w:r>
-        <w:rPr>
-          <w:rFonts w:ascii="Arial" w:eastAsia="Arial" w:hAnsi="Arial" w:cs="Arial"/>
-          <w:b/>
-          <w:bCs/>
-          <w:sz w:val="24"/>
-          <w:szCs w:val="24"/>
-          <w:lang w:val="es"/>
-        </w:rPr>
-        <w:t>7. Si te preocupa este proyecto, ¿por qué?</w:t>
-      </w:r>
-    </w:p>
-    <w:p>
-      <w:pPr>
-        <w:spacing w:after="0"/>
-        <w:jc w:val="both"/>
-        <w:rPr>
-          <w:rFonts w:ascii="Arial" w:eastAsia="Arial" w:hAnsi="Arial" w:cs="Arial"/>
-          <w:sz w:val="24"/>
-          <w:szCs w:val="24"/>
-          <w:lang w:val="es"/>
-        </w:rPr>
-      </w:pPr>
-      <w:r>
-        <w:rPr>
-          <w:rFonts w:ascii="Arial" w:eastAsia="Arial" w:hAnsi="Arial" w:cs="Arial"/>
-          <w:sz w:val="24"/>
-          <w:szCs w:val="24"/>
-          <w:lang w:val="es"/>
-        </w:rPr>
-        <w:t xml:space="preserve">En realidad, en este momento no experimentamos preocupaciones significativas con respecto a este proyecto. Hemos evaluado cuidadosamente la oportunidad de mercado, nuestras capacidades para llevarlo a cabo y el entusiasmo de la comunidad gamer, y todo parece indicar que tenemos una base sólida para el éxito. Sin embargo, como en cualquier proyecto, siempre estamos abiertos a la posibilidad de desafíos </w:t>
-      </w:r>
-      <w:r>
-        <w:rPr>
-          <w:rFonts w:ascii="Arial" w:eastAsia="Arial" w:hAnsi="Arial" w:cs="Arial"/>
-          <w:sz w:val="24"/>
-          <w:szCs w:val="24"/>
-          <w:lang w:val="es"/>
-        </w:rPr>
-        <w:t>u</w:t>
-      </w:r>
-      <w:r>
-        <w:rPr>
-          <w:rFonts w:ascii="Arial" w:eastAsia="Arial" w:hAnsi="Arial" w:cs="Arial"/>
-          <w:sz w:val="24"/>
-          <w:szCs w:val="24"/>
-          <w:lang w:val="es"/>
-        </w:rPr>
-        <w:t xml:space="preserve"> obstáculos inesperados.</w:t>
-      </w:r>
-    </w:p>
-    <w:p>
-      <w:pPr>
-        <w:spacing w:after="0"/>
-        <w:jc w:val="both"/>
-        <w:rPr>
-          <w:rFonts w:ascii="Arial" w:eastAsia="Arial" w:hAnsi="Arial" w:cs="Arial"/>
-          <w:sz w:val="24"/>
-          <w:szCs w:val="24"/>
-          <w:lang w:val="es"/>
-        </w:rPr>
-      </w:pPr>
-    </w:p>
-    <w:p>
-      <w:pPr>
-        <w:spacing w:line="257" w:lineRule="auto"/>
-        <w:jc w:val="both"/>
-        <w:rPr>
-          <w:rFonts w:ascii="Arial" w:eastAsia="Arial" w:hAnsi="Arial" w:cs="Arial"/>
-          <w:sz w:val="24"/>
-          <w:szCs w:val="24"/>
-          <w:lang w:val="es"/>
-        </w:rPr>
-      </w:pPr>
-      <w:r>
-        <w:rPr>
-          <w:rFonts w:ascii="Arial" w:eastAsia="Arial" w:hAnsi="Arial" w:cs="Arial"/>
-          <w:sz w:val="24"/>
-          <w:szCs w:val="24"/>
-          <w:lang w:val="es"/>
-        </w:rPr>
-        <w:t>Nuestra principal preocupación sería la gestión adecuada de recursos, plazos y calidad para garantizar que el juego de trivia cumpla con las expectativas de los usuarios y se lance con éxito. También estamos conscientes de que el mercado de los videojuegos es altamente competitivo, por lo que mantenernos actualizados con las tendencias y preferencias cambiantes de los jugadores es esencial para el éxito a largo plazo.</w:t>
-      </w:r>
-    </w:p>
-    <w:p>
-      <w:pPr>
-        <w:spacing w:line="257" w:lineRule="auto"/>
-        <w:jc w:val="both"/>
-        <w:rPr>
-          <w:rFonts w:ascii="Arial" w:eastAsia="Arial" w:hAnsi="Arial" w:cs="Arial"/>
-          <w:sz w:val="24"/>
-          <w:szCs w:val="24"/>
-          <w:lang w:val="es"/>
-        </w:rPr>
-      </w:pPr>
-      <w:r>
-        <w:rPr>
-          <w:rFonts w:ascii="Arial" w:eastAsia="Arial" w:hAnsi="Arial" w:cs="Arial"/>
-          <w:sz w:val="24"/>
-          <w:szCs w:val="24"/>
-          <w:lang w:val="es"/>
-        </w:rPr>
-        <w:t>En resumen, aunque no estamos preocupados en este momento, reconocemos la importancia de una gestión cuidadosa y constante para garantizar el éxito continuo del proyecto.</w:t>
-      </w:r>
-    </w:p>
-    <w:p>
-      <w:pPr>
-        <w:spacing w:line="257" w:lineRule="auto"/>
-        <w:jc w:val="both"/>
-      </w:pPr>
-    </w:p>
-    <w:p>
-      <w:pPr>
-        <w:spacing w:line="257" w:lineRule="auto"/>
-        <w:jc w:val="both"/>
-        <w:rPr>
-          <w:b/>
-          <w:bCs/>
-        </w:rPr>
-      </w:pPr>
-      <w:r>
-        <w:rPr>
-          <w:rFonts w:ascii="Arial" w:eastAsia="Arial" w:hAnsi="Arial" w:cs="Arial"/>
-          <w:b/>
-          <w:bCs/>
-          <w:sz w:val="24"/>
-          <w:szCs w:val="24"/>
-          <w:lang w:val="es"/>
-        </w:rPr>
-        <w:t>8. ¿Prefieres reuniones en persona, telefónicas o por correo electrónico?</w:t>
-      </w:r>
-    </w:p>
-    <w:p>
-      <w:pPr>
-        <w:rPr>
-          <w:rFonts w:ascii="Arial" w:hAnsi="Arial" w:cs="Arial"/>
-          <w:sz w:val="24"/>
-          <w:szCs w:val="24"/>
-        </w:rPr>
-      </w:pPr>
-      <w:r>
-        <w:rPr>
-          <w:rFonts w:ascii="Arial" w:hAnsi="Arial" w:cs="Arial"/>
-          <w:sz w:val="24"/>
-          <w:szCs w:val="24"/>
-        </w:rPr>
-        <w:t>En cuanto a la preferencia de las reuniones</w:t>
-      </w:r>
-      <w:r>
-        <w:rPr>
-          <w:rFonts w:ascii="Arial" w:hAnsi="Arial" w:cs="Arial"/>
-          <w:sz w:val="24"/>
-          <w:szCs w:val="24"/>
-        </w:rPr>
-        <w:t xml:space="preserve"> </w:t>
-      </w:r>
-      <w:r>
-        <w:rPr>
-          <w:rFonts w:ascii="Arial" w:hAnsi="Arial" w:cs="Arial"/>
-          <w:sz w:val="24"/>
-          <w:szCs w:val="24"/>
-        </w:rPr>
-        <w:t xml:space="preserve">creo que una combinación de reuniones en persona y telefónicas sería ideal. Las reuniones en persona permiten una interacción más cercana y personal, lo cual puede ser beneficioso para discutir detalles importantes o resolver problemas complejos. Además, pueden ayudar a fortalecer la relación entre el equipo de desarrollo y los </w:t>
-      </w:r>
-      <w:proofErr w:type="spellStart"/>
-      <w:r>
-        <w:rPr>
-          <w:rFonts w:ascii="Arial" w:hAnsi="Arial" w:cs="Arial"/>
-          <w:sz w:val="24"/>
-          <w:szCs w:val="24"/>
-        </w:rPr>
-        <w:t>stakeholders</w:t>
-      </w:r>
-      <w:proofErr w:type="spellEnd"/>
-      <w:r>
-        <w:rPr>
-          <w:rFonts w:ascii="Arial" w:hAnsi="Arial" w:cs="Arial"/>
-          <w:sz w:val="24"/>
-          <w:szCs w:val="24"/>
-        </w:rPr>
-        <w:t>.</w:t>
-      </w:r>
-    </w:p>
-    <w:p>
-      <w:pPr>
-        <w:rPr>
-          <w:rFonts w:ascii="Arial" w:hAnsi="Arial" w:cs="Arial"/>
-          <w:sz w:val="24"/>
-          <w:szCs w:val="24"/>
-        </w:rPr>
-      </w:pPr>
-    </w:p>
-    <w:p>
-      <w:pPr>
-        <w:rPr>
-          <w:rFonts w:ascii="Arial" w:hAnsi="Arial" w:cs="Arial"/>
-          <w:sz w:val="24"/>
-          <w:szCs w:val="24"/>
-        </w:rPr>
-      </w:pPr>
-      <w:r>
-        <w:rPr>
-          <w:rFonts w:ascii="Arial" w:hAnsi="Arial" w:cs="Arial"/>
-          <w:sz w:val="24"/>
-          <w:szCs w:val="24"/>
-        </w:rPr>
         <w:t>Sin embargo, entiendo que en algunos casos las reuniones telefónicas o por correo electrónico pueden ser más convenientes, especialmente si estamos trabajando en un proyecto que involucra a personas ubicadas en diferentes lugares geográficos. Las reuniones telefónicas pueden ser efectivas para actualizaciones rápidas o discusiones más informales, mientras que el correo electrónico es útil para documentar y dar seguimiento a decisiones y acciones tomadas durante las reuniones.</w:t>
       </w:r>
     </w:p>

</xml_diff>